<commit_message>
added logo and other files
</commit_message>
<xml_diff>
--- a/Areas to track.docx
+++ b/Areas to track.docx
@@ -436,30 +436,275 @@
     </w:p>
     <w:p>
       <w:pPr>
-        <w:pStyle w:val="ListParagraph"/>
-        <w:numPr>
-          <w:ilvl w:val="0"/>
-          <w:numId w:val="6"/>
-        </w:numPr>
-        <w:rPr>
-          <w:rFonts w:ascii="Times New Roman" w:hAnsi="Times New Roman" w:cs="Times New Roman"/>
-          <w:sz w:val="34"/>
-          <w:szCs w:val="34"/>
-          <w:lang w:val="en-US"/>
-        </w:rPr>
-      </w:pPr>
-    </w:p>
-    <w:p>
-      <w:pPr>
-        <w:rPr>
-          <w:rFonts w:ascii="Times New Roman" w:hAnsi="Times New Roman" w:cs="Times New Roman"/>
-          <w:b/>
-          <w:bCs/>
-          <w:sz w:val="34"/>
-          <w:szCs w:val="34"/>
-          <w:lang w:val="en-US"/>
-        </w:rPr>
-      </w:pPr>
+        <w:rPr>
+          <w:rFonts w:ascii="Times New Roman" w:hAnsi="Times New Roman" w:cs="Times New Roman"/>
+          <w:sz w:val="34"/>
+          <w:szCs w:val="34"/>
+          <w:lang w:val="en-US"/>
+        </w:rPr>
+      </w:pPr>
+    </w:p>
+    <w:p>
+      <w:pPr>
+        <w:rPr>
+          <w:rFonts w:ascii="Times New Roman" w:hAnsi="Times New Roman" w:cs="Times New Roman"/>
+          <w:sz w:val="34"/>
+          <w:szCs w:val="34"/>
+          <w:lang w:val="en-US"/>
+        </w:rPr>
+      </w:pPr>
+      <w:r>
+        <w:rPr>
+          <w:rFonts w:ascii="Times New Roman" w:hAnsi="Times New Roman" w:cs="Times New Roman"/>
+          <w:noProof/>
+          <w:sz w:val="34"/>
+          <w:szCs w:val="34"/>
+          <w:lang w:val="en-US"/>
+        </w:rPr>
+        <mc:AlternateContent>
+          <mc:Choice Requires="wps">
+            <w:drawing>
+              <wp:anchor distT="0" distB="0" distL="114300" distR="114300" simplePos="0" relativeHeight="251660288" behindDoc="0" locked="0" layoutInCell="1" allowOverlap="1" wp14:anchorId="345AF21D" wp14:editId="1941BEBC">
+                <wp:simplePos x="0" y="0"/>
+                <wp:positionH relativeFrom="column">
+                  <wp:posOffset>1190625</wp:posOffset>
+                </wp:positionH>
+                <wp:positionV relativeFrom="paragraph">
+                  <wp:posOffset>21590</wp:posOffset>
+                </wp:positionV>
+                <wp:extent cx="4591050" cy="1117600"/>
+                <wp:effectExtent l="0" t="0" r="19050" b="25400"/>
+                <wp:wrapNone/>
+                <wp:docPr id="1501660617" name="Text Box 5"/>
+                <wp:cNvGraphicFramePr/>
+                <a:graphic xmlns:a="http://schemas.openxmlformats.org/drawingml/2006/main">
+                  <a:graphicData uri="http://schemas.microsoft.com/office/word/2010/wordprocessingShape">
+                    <wps:wsp>
+                      <wps:cNvSpPr txBox="1"/>
+                      <wps:spPr>
+                        <a:xfrm>
+                          <a:off x="0" y="0"/>
+                          <a:ext cx="4591050" cy="1117600"/>
+                        </a:xfrm>
+                        <a:prstGeom prst="rect">
+                          <a:avLst/>
+                        </a:prstGeom>
+                        <a:solidFill>
+                          <a:schemeClr val="lt1"/>
+                        </a:solidFill>
+                        <a:ln w="6350">
+                          <a:solidFill>
+                            <a:prstClr val="black"/>
+                          </a:solidFill>
+                        </a:ln>
+                      </wps:spPr>
+                      <wps:txbx>
+                        <w:txbxContent>
+                          <w:p>
+                            <w:pPr>
+                              <w:rPr>
+                                <w:rFonts w:ascii="Times New Roman" w:hAnsi="Times New Roman" w:cs="Times New Roman"/>
+                                <w:b/>
+                                <w:bCs/>
+                                <w:sz w:val="140"/>
+                                <w:szCs w:val="140"/>
+                                <w:lang w:val="en-US"/>
+                              </w:rPr>
+                            </w:pPr>
+                            <w:proofErr w:type="spellStart"/>
+                            <w:r>
+                              <w:rPr>
+                                <w:rFonts w:ascii="Times New Roman" w:hAnsi="Times New Roman" w:cs="Times New Roman"/>
+                                <w:b/>
+                                <w:bCs/>
+                                <w:sz w:val="140"/>
+                                <w:szCs w:val="140"/>
+                                <w:lang w:val="en-US"/>
+                              </w:rPr>
+                              <w:t>FitHub</w:t>
+                            </w:r>
+                            <w:proofErr w:type="spellEnd"/>
+                          </w:p>
+                        </w:txbxContent>
+                      </wps:txbx>
+                      <wps:bodyPr rot="0" spcFirstLastPara="0" vertOverflow="overflow" horzOverflow="overflow" vert="horz" wrap="square" lIns="91440" tIns="45720" rIns="91440" bIns="45720" numCol="1" spcCol="0" rtlCol="0" fromWordArt="0" anchor="t" anchorCtr="0" forceAA="0" compatLnSpc="1">
+                        <a:prstTxWarp prst="textNoShape">
+                          <a:avLst/>
+                        </a:prstTxWarp>
+                        <a:noAutofit/>
+                      </wps:bodyPr>
+                    </wps:wsp>
+                  </a:graphicData>
+                </a:graphic>
+              </wp:anchor>
+            </w:drawing>
+          </mc:Choice>
+          <mc:Fallback>
+            <w:pict>
+              <v:shapetype w14:anchorId="345AF21D" id="_x0000_t202" coordsize="21600,21600" o:spt="202" path="m,l,21600r21600,l21600,xe">
+                <v:stroke joinstyle="miter"/>
+                <v:path gradientshapeok="t" o:connecttype="rect"/>
+              </v:shapetype>
+              <v:shape id="Text Box 5" o:spid="_x0000_s1026" type="#_x0000_t202" style="position:absolute;margin-left:93.75pt;margin-top:1.7pt;width:361.5pt;height:88pt;z-index:251660288;visibility:visible;mso-wrap-style:square;mso-wrap-distance-left:9pt;mso-wrap-distance-top:0;mso-wrap-distance-right:9pt;mso-wrap-distance-bottom:0;mso-position-horizontal:absolute;mso-position-horizontal-relative:text;mso-position-vertical:absolute;mso-position-vertical-relative:text;v-text-anchor:top" o:gfxdata="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" fillcolor="white [3201]" strokeweight=".5pt">
+                <v:textbox>
+                  <w:txbxContent>
+                    <w:p>
+                      <w:pPr>
+                        <w:rPr>
+                          <w:rFonts w:ascii="Times New Roman" w:hAnsi="Times New Roman" w:cs="Times New Roman"/>
+                          <w:b/>
+                          <w:bCs/>
+                          <w:sz w:val="140"/>
+                          <w:szCs w:val="140"/>
+                          <w:lang w:val="en-US"/>
+                        </w:rPr>
+                      </w:pPr>
+                      <w:proofErr w:type="spellStart"/>
+                      <w:r>
+                        <w:rPr>
+                          <w:rFonts w:ascii="Times New Roman" w:hAnsi="Times New Roman" w:cs="Times New Roman"/>
+                          <w:b/>
+                          <w:bCs/>
+                          <w:sz w:val="140"/>
+                          <w:szCs w:val="140"/>
+                          <w:lang w:val="en-US"/>
+                        </w:rPr>
+                        <w:t>FitHub</w:t>
+                      </w:r>
+                      <w:proofErr w:type="spellEnd"/>
+                    </w:p>
+                  </w:txbxContent>
+                </v:textbox>
+              </v:shape>
+            </w:pict>
+          </mc:Fallback>
+        </mc:AlternateContent>
+      </w:r>
+      <w:r>
+        <w:rPr>
+          <w:rFonts w:ascii="Times New Roman" w:hAnsi="Times New Roman" w:cs="Times New Roman"/>
+          <w:noProof/>
+          <w:sz w:val="34"/>
+          <w:szCs w:val="34"/>
+          <w:lang w:val="en-US"/>
+        </w:rPr>
+        <mc:AlternateContent>
+          <mc:Choice Requires="wps">
+            <w:drawing>
+              <wp:anchor distT="0" distB="0" distL="114300" distR="114300" simplePos="0" relativeHeight="251659264" behindDoc="0" locked="0" layoutInCell="1" allowOverlap="1" wp14:anchorId="40C92B6C" wp14:editId="7000CB51">
+                <wp:simplePos x="0" y="0"/>
+                <wp:positionH relativeFrom="column">
+                  <wp:posOffset>1190625</wp:posOffset>
+                </wp:positionH>
+                <wp:positionV relativeFrom="paragraph">
+                  <wp:posOffset>12065</wp:posOffset>
+                </wp:positionV>
+                <wp:extent cx="4581525" cy="1127125"/>
+                <wp:effectExtent l="0" t="0" r="28575" b="15875"/>
+                <wp:wrapNone/>
+                <wp:docPr id="1826207441" name="Rectangle 4"/>
+                <wp:cNvGraphicFramePr/>
+                <a:graphic xmlns:a="http://schemas.openxmlformats.org/drawingml/2006/main">
+                  <a:graphicData uri="http://schemas.microsoft.com/office/word/2010/wordprocessingShape">
+                    <wps:wsp>
+                      <wps:cNvSpPr/>
+                      <wps:spPr>
+                        <a:xfrm>
+                          <a:off x="0" y="0"/>
+                          <a:ext cx="4581525" cy="1127125"/>
+                        </a:xfrm>
+                        <a:prstGeom prst="rect">
+                          <a:avLst/>
+                        </a:prstGeom>
+                        <a:ln>
+                          <a:solidFill>
+                            <a:schemeClr val="bg1"/>
+                          </a:solidFill>
+                        </a:ln>
+                      </wps:spPr>
+                      <wps:style>
+                        <a:lnRef idx="2">
+                          <a:schemeClr val="dk1"/>
+                        </a:lnRef>
+                        <a:fillRef idx="1">
+                          <a:schemeClr val="lt1"/>
+                        </a:fillRef>
+                        <a:effectRef idx="0">
+                          <a:schemeClr val="dk1"/>
+                        </a:effectRef>
+                        <a:fontRef idx="minor">
+                          <a:schemeClr val="dk1"/>
+                        </a:fontRef>
+                      </wps:style>
+                      <wps:bodyPr rot="0" spcFirstLastPara="0" vertOverflow="overflow" horzOverflow="overflow" vert="horz" wrap="square" lIns="91440" tIns="45720" rIns="91440" bIns="45720" numCol="1" spcCol="0" rtlCol="0" fromWordArt="0" anchor="ctr" anchorCtr="0" forceAA="0" compatLnSpc="1">
+                        <a:prstTxWarp prst="textNoShape">
+                          <a:avLst/>
+                        </a:prstTxWarp>
+                        <a:noAutofit/>
+                      </wps:bodyPr>
+                    </wps:wsp>
+                  </a:graphicData>
+                </a:graphic>
+              </wp:anchor>
+            </w:drawing>
+          </mc:Choice>
+          <mc:Fallback>
+            <w:pict>
+              <v:rect w14:anchorId="2A5B892A" id="Rectangle 4" o:spid="_x0000_s1026" style="position:absolute;margin-left:93.75pt;margin-top:.95pt;width:360.75pt;height:88.75pt;z-index:251659264;visibility:visible;mso-wrap-style:square;mso-wrap-distance-left:9pt;mso-wrap-distance-top:0;mso-wrap-distance-right:9pt;mso-wrap-distance-bottom:0;mso-position-horizontal:absolute;mso-position-horizontal-relative:text;mso-position-vertical:absolute;mso-position-vertical-relative:text;v-text-anchor:middle" o:gfxdata="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" fillcolor="white [3201]" strokecolor="white [3212]" strokeweight="1pt"/>
+            </w:pict>
+          </mc:Fallback>
+        </mc:AlternateContent>
+      </w:r>
+      <w:r>
+        <w:rPr>
+          <w:rFonts w:ascii="Times New Roman" w:hAnsi="Times New Roman" w:cs="Times New Roman"/>
+          <w:noProof/>
+          <w:sz w:val="34"/>
+          <w:szCs w:val="34"/>
+          <w:lang w:val="en-US"/>
+        </w:rPr>
+        <w:drawing>
+          <wp:inline distT="0" distB="0" distL="0" distR="0" wp14:anchorId="15D42FFA" wp14:editId="15E91576">
+            <wp:extent cx="5731510" cy="1136650"/>
+            <wp:effectExtent l="0" t="0" r="2540" b="6350"/>
+            <wp:docPr id="1082600500" name="Picture 3" descr="A black and white text&#10;&#10;Description automatically generated with medium confidence"/>
+            <wp:cNvGraphicFramePr>
+              <a:graphicFrameLocks xmlns:a="http://schemas.openxmlformats.org/drawingml/2006/main" noChangeAspect="1"/>
+            </wp:cNvGraphicFramePr>
+            <a:graphic xmlns:a="http://schemas.openxmlformats.org/drawingml/2006/main">
+              <a:graphicData uri="http://schemas.openxmlformats.org/drawingml/2006/picture">
+                <pic:pic xmlns:pic="http://schemas.openxmlformats.org/drawingml/2006/picture">
+                  <pic:nvPicPr>
+                    <pic:cNvPr id="1082600500" name="Picture 3" descr="A black and white text&#10;&#10;Description automatically generated with medium confidence"/>
+                    <pic:cNvPicPr/>
+                  </pic:nvPicPr>
+                  <pic:blipFill>
+                    <a:blip r:embed="rId6">
+                      <a:extLst>
+                        <a:ext uri="{28A0092B-C50C-407E-A947-70E740481C1C}">
+                          <a14:useLocalDpi xmlns:a14="http://schemas.microsoft.com/office/drawing/2010/main" val="0"/>
+                        </a:ext>
+                      </a:extLst>
+                    </a:blip>
+                    <a:stretch>
+                      <a:fillRect/>
+                    </a:stretch>
+                  </pic:blipFill>
+                  <pic:spPr>
+                    <a:xfrm>
+                      <a:off x="0" y="0"/>
+                      <a:ext cx="5731510" cy="1136650"/>
+                    </a:xfrm>
+                    <a:prstGeom prst="rect">
+                      <a:avLst/>
+                    </a:prstGeom>
+                  </pic:spPr>
+                </pic:pic>
+              </a:graphicData>
+            </a:graphic>
+          </wp:inline>
+        </w:drawing>
+      </w:r>
     </w:p>
     <w:sectPr>
       <w:pgSz w:w="11906" w:h="16838"/>
@@ -1763,4 +2008,16 @@
     </a:ext>
   </a:extLst>
 </a:theme>
+</file>
+
+<file path=customXml/item1.xml><?xml version="1.0" encoding="utf-8"?>
+<b:Sources xmlns:b="http://schemas.openxmlformats.org/officeDocument/2006/bibliography" xmlns="http://schemas.openxmlformats.org/officeDocument/2006/bibliography" SelectedStyle="\APASixthEditionOfficeOnline.xsl" StyleName="APA" Version="6"/>
+</file>
+
+<file path=customXml/itemProps1.xml><?xml version="1.0" encoding="utf-8"?>
+<ds:datastoreItem xmlns:ds="http://schemas.openxmlformats.org/officeDocument/2006/customXml" ds:itemID="{3AF2E0F1-28FB-4C38-BC61-12034DF266E8}">
+  <ds:schemaRefs>
+    <ds:schemaRef ds:uri="http://schemas.openxmlformats.org/officeDocument/2006/bibliography"/>
+  </ds:schemaRefs>
+</ds:datastoreItem>
 </file>
</xml_diff>